<commit_message>
Methoden für den ChatClient spezifiziert. S. docx Datei
</commit_message>
<xml_diff>
--- a/BAI4_RN_Praktikum/doc/Praktikum 2/Praktikum2.docx
+++ b/BAI4_RN_Praktikum/doc/Praktikum 2/Praktikum2.docx
@@ -99,8 +99,6 @@
             <w:r>
               <w:t>accept</w:t>
             </w:r>
-            <w:bookmarkStart w:id="0" w:name="_GoBack"/>
-            <w:bookmarkEnd w:id="0"/>
           </w:p>
         </w:tc>
         <w:tc>
@@ -264,13 +262,830 @@
     </w:tbl>
     <w:p/>
     <w:p>
-      <w:proofErr w:type="spellStart"/>
-      <w:r>
-        <w:t>Standardport</w:t>
-      </w:r>
-      <w:proofErr w:type="spellEnd"/>
-      <w:r>
-        <w:t>: 56789</w:t>
+      <w:r>
+        <w:t>Standardport: 56789</w:t>
+      </w:r>
+    </w:p>
+    <w:p/>
+    <w:p>
+      <w:pPr>
+        <w:rPr>
+          <w:rFonts w:asciiTheme="majorHAnsi" w:eastAsiaTheme="majorEastAsia" w:hAnsiTheme="majorHAnsi" w:cstheme="majorBidi"/>
+          <w:color w:val="1F4D78" w:themeColor="accent1" w:themeShade="7F"/>
+          <w:sz w:val="24"/>
+          <w:szCs w:val="24"/>
+        </w:rPr>
+      </w:pPr>
+      <w:r>
+        <w:br w:type="page"/>
+      </w:r>
+    </w:p>
+    <w:p>
+      <w:pPr>
+        <w:pStyle w:val="berschrift3"/>
+      </w:pPr>
+      <w:r>
+        <w:lastRenderedPageBreak/>
+        <w:t xml:space="preserve">Spezifikation der Klassen und Methoden </w:t>
+      </w:r>
+    </w:p>
+    <w:p/>
+    <w:p>
+      <w:pPr>
+        <w:pStyle w:val="berschrift4"/>
+      </w:pPr>
+      <w:r>
+        <w:t>Klassen des Chatclients und die dazugehörigen Methoden</w:t>
+      </w:r>
+    </w:p>
+    <w:p/>
+    <w:p>
+      <w:pPr>
+        <w:rPr>
+          <w:b/>
+        </w:rPr>
+      </w:pPr>
+      <w:r>
+        <w:rPr>
+          <w:b/>
+        </w:rPr>
+        <w:t>ChatClient Klasse:</w:t>
+      </w:r>
+    </w:p>
+    <w:p>
+      <w:r>
+        <w:t xml:space="preserve">Diese Klasse hat die Aufgabe den Benutzer zu authentifizieren,  Sender- und Empfängerthreads zu starten und die Serveradresse, Port </w:t>
+      </w:r>
+      <w:r>
+        <w:t xml:space="preserve">zu lesen und den Client zu starten. </w:t>
+      </w:r>
+    </w:p>
+    <w:p>
+      <w:r>
+        <w:t>In dem Konstruktor wird ein neuer Socket erzeugt, sowie ein Input und Outputstream für den Socket erzeugt.</w:t>
+      </w:r>
+    </w:p>
+    <w:p>
+      <w:r>
+        <w:rPr>
+          <w:i/>
+        </w:rPr>
+        <w:t>v</w:t>
+      </w:r>
+      <w:r>
+        <w:rPr>
+          <w:i/>
+        </w:rPr>
+        <w:t>oid run():</w:t>
+      </w:r>
+      <w:r>
+        <w:t xml:space="preserve"> Fragt den Benutzer nach seinem Namen und liest diesen ein, ist dies erfolgreich wird der empfänger- und sender-Thread gestartet. </w:t>
+      </w:r>
+    </w:p>
+    <w:p>
+      <w:r>
+        <w:rPr>
+          <w:i/>
+        </w:rPr>
+        <w:t>b</w:t>
+      </w:r>
+      <w:r>
+        <w:rPr>
+          <w:i/>
+        </w:rPr>
+        <w:t>oolean authenticate(username):</w:t>
+      </w:r>
+      <w:r>
+        <w:t xml:space="preserve"> Hier wird geprüft, ob der Benutzer vom Server authentifiziert werden konnte. Diese Methode ist private und wird </w:t>
+      </w:r>
+      <w:r>
+        <w:t>in run() benutzt.</w:t>
+      </w:r>
+    </w:p>
+    <w:p>
+      <w:r>
+        <w:rPr>
+          <w:i/>
+        </w:rPr>
+        <w:t>void main(String args[]):</w:t>
+      </w:r>
+      <w:r>
+        <w:t xml:space="preserve"> Hier werden die Properties-Dateien eingelesen und der ChatClient gestartet</w:t>
+      </w:r>
+      <w:r>
+        <w:t>.</w:t>
+      </w:r>
+    </w:p>
+    <w:p>
+      <w:pPr>
+        <w:rPr>
+          <w:b/>
+        </w:rPr>
+      </w:pPr>
+      <w:proofErr w:type="spellStart"/>
+      <w:r>
+        <w:rPr>
+          <w:b/>
+        </w:rPr>
+        <w:t>ChatClientSender</w:t>
+      </w:r>
+      <w:r>
+        <w:rPr>
+          <w:b/>
+        </w:rPr>
+        <w:t>Thread</w:t>
+      </w:r>
+      <w:proofErr w:type="spellEnd"/>
+      <w:r>
+        <w:rPr>
+          <w:b/>
+        </w:rPr>
+        <w:t>:</w:t>
+      </w:r>
+      <w:r>
+        <w:rPr>
+          <w:b/>
+        </w:rPr>
+        <w:t xml:space="preserve"> </w:t>
+      </w:r>
+    </w:p>
+    <w:p>
+      <w:r>
+        <w:t>Diese</w:t>
+      </w:r>
+      <w:r>
+        <w:t xml:space="preserve"> Klasse erbt von Thread und hat nur die Methode run() implementiert. Diese Methode wartet auf Eingabe von dem Benutzer und liest die Nachrichten ein. Sollte die Nachricht „/</w:t>
+      </w:r>
+      <w:proofErr w:type="spellStart"/>
+      <w:r>
+        <w:t>quit</w:t>
+      </w:r>
+      <w:proofErr w:type="spellEnd"/>
+      <w:r>
+        <w:t>“ lauten</w:t>
+      </w:r>
+      <w:r>
+        <w:t>,</w:t>
+      </w:r>
+      <w:r>
+        <w:t xml:space="preserve"> wir</w:t>
+      </w:r>
+      <w:r>
+        <w:t xml:space="preserve">d </w:t>
+      </w:r>
+      <w:proofErr w:type="spellStart"/>
+      <w:r>
+        <w:t>quit</w:t>
+      </w:r>
+      <w:proofErr w:type="spellEnd"/>
+      <w:r>
+        <w:t xml:space="preserve"> in den </w:t>
+      </w:r>
+      <w:proofErr w:type="spellStart"/>
+      <w:r>
+        <w:t>outputstream</w:t>
+      </w:r>
+      <w:proofErr w:type="spellEnd"/>
+      <w:r>
+        <w:t xml:space="preserve"> gegeben.</w:t>
+      </w:r>
+      <w:r>
+        <w:t xml:space="preserve"> </w:t>
+      </w:r>
+      <w:r>
+        <w:t>A</w:t>
+      </w:r>
+      <w:r>
+        <w:t>ußerdem gibt es noch den Befehl „/list-users“, welcher die Teilnehmer Liste des Chats ausdruckt.</w:t>
+      </w:r>
+    </w:p>
+    <w:p>
+      <w:proofErr w:type="spellStart"/>
+      <w:r>
+        <w:rPr>
+          <w:b/>
+        </w:rPr>
+        <w:t>ChatClientEmpfaengerThread</w:t>
+      </w:r>
+      <w:proofErr w:type="spellEnd"/>
+      <w:r>
+        <w:t>:</w:t>
+      </w:r>
+    </w:p>
+    <w:p>
+      <w:r>
+        <w:t xml:space="preserve">Diese Klasse erbt ebenfalls von Thread und implementiert nur die Methode run(). Wenn etwas empfangen wurde gibt er diese aus. Es kann auch sein, dass ein neuer Benutzer authentifiziert wurde, dann fügt er diesen zur Userliste hinzu. Wenn „bye“ empfangen wurde wird der </w:t>
+      </w:r>
+      <w:proofErr w:type="spellStart"/>
+      <w:r>
+        <w:t>ClientEmpfaengerThread</w:t>
+      </w:r>
+      <w:proofErr w:type="spellEnd"/>
+      <w:r>
+        <w:t xml:space="preserve"> beendet.</w:t>
+      </w:r>
+    </w:p>
+    <w:p>
+      <w:pPr>
+        <w:rPr>
+          <w:b/>
+        </w:rPr>
+      </w:pPr>
+      <w:proofErr w:type="spellStart"/>
+      <w:r>
+        <w:rPr>
+          <w:b/>
+        </w:rPr>
+        <w:t>ChatClientUI</w:t>
+      </w:r>
+      <w:proofErr w:type="spellEnd"/>
+      <w:r>
+        <w:rPr>
+          <w:b/>
+        </w:rPr>
+        <w:t>:</w:t>
+      </w:r>
+    </w:p>
+    <w:p>
+      <w:r>
+        <w:t>Diese</w:t>
+      </w:r>
+      <w:r>
+        <w:rPr>
+          <w:b/>
+        </w:rPr>
+        <w:t xml:space="preserve"> </w:t>
+      </w:r>
+      <w:r>
+        <w:t xml:space="preserve">Klasse ist ein Interface und wird von </w:t>
+      </w:r>
+      <w:proofErr w:type="spellStart"/>
+      <w:r>
+        <w:t>ChatClientCLI</w:t>
+      </w:r>
+      <w:proofErr w:type="spellEnd"/>
+      <w:r>
+        <w:t xml:space="preserve">. </w:t>
+      </w:r>
+    </w:p>
+    <w:p>
+      <w:pPr>
+        <w:autoSpaceDE w:val="0"/>
+        <w:autoSpaceDN w:val="0"/>
+        <w:adjustRightInd w:val="0"/>
+        <w:spacing w:after="0" w:line="240" w:lineRule="auto"/>
+        <w:rPr>
+          <w:rFonts w:cs="Consolas"/>
+          <w:i/>
+        </w:rPr>
+      </w:pPr>
+      <w:r>
+        <w:rPr>
+          <w:rFonts w:cs="Consolas"/>
+          <w:i/>
+        </w:rPr>
+        <w:t xml:space="preserve">String </w:t>
+      </w:r>
+      <w:proofErr w:type="spellStart"/>
+      <w:r>
+        <w:rPr>
+          <w:rFonts w:cs="Consolas"/>
+          <w:i/>
+        </w:rPr>
+        <w:t>getEingabe</w:t>
+      </w:r>
+      <w:proofErr w:type="spellEnd"/>
+      <w:r>
+        <w:rPr>
+          <w:rFonts w:cs="Consolas"/>
+          <w:i/>
+        </w:rPr>
+        <w:t>()</w:t>
+      </w:r>
+      <w:r>
+        <w:rPr>
+          <w:rFonts w:cs="Consolas"/>
+          <w:i/>
+        </w:rPr>
+        <w:tab/>
+      </w:r>
+    </w:p>
+    <w:p>
+      <w:pPr>
+        <w:autoSpaceDE w:val="0"/>
+        <w:autoSpaceDN w:val="0"/>
+        <w:adjustRightInd w:val="0"/>
+        <w:spacing w:after="0" w:line="240" w:lineRule="auto"/>
+        <w:rPr>
+          <w:rFonts w:cs="Consolas"/>
+          <w:i/>
+        </w:rPr>
+      </w:pPr>
+      <w:r>
+        <w:rPr>
+          <w:rFonts w:cs="Consolas"/>
+          <w:bCs/>
+          <w:i/>
+        </w:rPr>
+        <w:t>void</w:t>
+      </w:r>
+      <w:r>
+        <w:rPr>
+          <w:rFonts w:cs="Consolas"/>
+          <w:i/>
+        </w:rPr>
+        <w:t xml:space="preserve"> </w:t>
+      </w:r>
+      <w:proofErr w:type="spellStart"/>
+      <w:r>
+        <w:rPr>
+          <w:rFonts w:cs="Consolas"/>
+          <w:i/>
+        </w:rPr>
+        <w:t>showStatusmeldung</w:t>
+      </w:r>
+      <w:proofErr w:type="spellEnd"/>
+      <w:r>
+        <w:rPr>
+          <w:rFonts w:cs="Consolas"/>
+          <w:i/>
+        </w:rPr>
+        <w:t xml:space="preserve">(String </w:t>
+      </w:r>
+      <w:proofErr w:type="spellStart"/>
+      <w:r>
+        <w:rPr>
+          <w:rFonts w:cs="Consolas"/>
+          <w:i/>
+        </w:rPr>
+        <w:t>meldung</w:t>
+      </w:r>
+      <w:proofErr w:type="spellEnd"/>
+      <w:r>
+        <w:rPr>
+          <w:rFonts w:cs="Consolas"/>
+          <w:i/>
+        </w:rPr>
+        <w:t>)</w:t>
+      </w:r>
+      <w:r>
+        <w:rPr>
+          <w:rFonts w:cs="Consolas"/>
+          <w:i/>
+        </w:rPr>
+        <w:tab/>
+      </w:r>
+      <w:r>
+        <w:rPr>
+          <w:rFonts w:cs="Consolas"/>
+          <w:i/>
+        </w:rPr>
+        <w:tab/>
+      </w:r>
+    </w:p>
+    <w:p>
+      <w:pPr>
+        <w:autoSpaceDE w:val="0"/>
+        <w:autoSpaceDN w:val="0"/>
+        <w:adjustRightInd w:val="0"/>
+        <w:spacing w:after="0" w:line="240" w:lineRule="auto"/>
+        <w:rPr>
+          <w:rFonts w:cs="Consolas"/>
+          <w:i/>
+          <w:lang w:val="en-US"/>
+        </w:rPr>
+      </w:pPr>
+      <w:proofErr w:type="gramStart"/>
+      <w:r>
+        <w:rPr>
+          <w:rFonts w:cs="Consolas"/>
+          <w:bCs/>
+          <w:i/>
+          <w:lang w:val="en-US"/>
+        </w:rPr>
+        <w:t>void</w:t>
+      </w:r>
+      <w:proofErr w:type="gramEnd"/>
+      <w:r>
+        <w:rPr>
+          <w:rFonts w:cs="Consolas"/>
+          <w:i/>
+          <w:lang w:val="en-US"/>
+        </w:rPr>
+        <w:t xml:space="preserve"> </w:t>
+      </w:r>
+      <w:proofErr w:type="spellStart"/>
+      <w:r>
+        <w:rPr>
+          <w:rFonts w:cs="Consolas"/>
+          <w:i/>
+          <w:lang w:val="en-US"/>
+        </w:rPr>
+        <w:t>showUsers</w:t>
+      </w:r>
+      <w:proofErr w:type="spellEnd"/>
+      <w:r>
+        <w:rPr>
+          <w:rFonts w:cs="Consolas"/>
+          <w:i/>
+          <w:lang w:val="en-US"/>
+        </w:rPr>
+        <w:t>(List&lt;String&gt; users</w:t>
+      </w:r>
+      <w:r>
+        <w:rPr>
+          <w:rFonts w:cs="Consolas"/>
+          <w:i/>
+          <w:lang w:val="en-US"/>
+        </w:rPr>
+        <w:t>)</w:t>
+      </w:r>
+      <w:r>
+        <w:rPr>
+          <w:rFonts w:cs="Consolas"/>
+          <w:i/>
+          <w:lang w:val="en-US"/>
+        </w:rPr>
+        <w:tab/>
+      </w:r>
+    </w:p>
+    <w:p>
+      <w:pPr>
+        <w:rPr>
+          <w:i/>
+          <w:lang w:val="en-US"/>
+        </w:rPr>
+      </w:pPr>
+      <w:proofErr w:type="gramStart"/>
+      <w:r>
+        <w:rPr>
+          <w:rFonts w:cs="Consolas"/>
+          <w:bCs/>
+          <w:i/>
+          <w:lang w:val="en-US"/>
+        </w:rPr>
+        <w:t>void</w:t>
+      </w:r>
+      <w:proofErr w:type="gramEnd"/>
+      <w:r>
+        <w:rPr>
+          <w:rFonts w:cs="Consolas"/>
+          <w:i/>
+          <w:lang w:val="en-US"/>
+        </w:rPr>
+        <w:t xml:space="preserve"> </w:t>
+      </w:r>
+      <w:proofErr w:type="spellStart"/>
+      <w:r>
+        <w:rPr>
+          <w:rFonts w:cs="Consolas"/>
+          <w:i/>
+          <w:lang w:val="en-US"/>
+        </w:rPr>
+        <w:t>showMessage</w:t>
+      </w:r>
+      <w:proofErr w:type="spellEnd"/>
+      <w:r>
+        <w:rPr>
+          <w:rFonts w:cs="Consolas"/>
+          <w:i/>
+          <w:lang w:val="en-US"/>
+        </w:rPr>
+        <w:t>(String username, String message</w:t>
+      </w:r>
+    </w:p>
+    <w:p>
+      <w:pPr>
+        <w:rPr>
+          <w:b/>
+        </w:rPr>
+      </w:pPr>
+      <w:proofErr w:type="spellStart"/>
+      <w:r>
+        <w:rPr>
+          <w:b/>
+        </w:rPr>
+        <w:t>ChatClientCLI</w:t>
+      </w:r>
+      <w:proofErr w:type="spellEnd"/>
+      <w:r>
+        <w:rPr>
+          <w:b/>
+        </w:rPr>
+        <w:t>:</w:t>
+      </w:r>
+    </w:p>
+    <w:p>
+      <w:proofErr w:type="spellStart"/>
+      <w:r>
+        <w:t>Implementantion</w:t>
+      </w:r>
+      <w:proofErr w:type="spellEnd"/>
+      <w:r>
+        <w:t xml:space="preserve"> von </w:t>
+      </w:r>
+      <w:proofErr w:type="spellStart"/>
+      <w:r>
+        <w:t>ChatClientUI</w:t>
+      </w:r>
+      <w:proofErr w:type="spellEnd"/>
+      <w:r>
+        <w:t>.</w:t>
+      </w:r>
+      <w:r>
+        <w:t xml:space="preserve"> </w:t>
+      </w:r>
+      <w:r>
+        <w:t xml:space="preserve">implementiert. </w:t>
+      </w:r>
+    </w:p>
+    <w:p>
+      <w:pPr>
+        <w:autoSpaceDE w:val="0"/>
+        <w:autoSpaceDN w:val="0"/>
+        <w:adjustRightInd w:val="0"/>
+        <w:spacing w:after="0" w:line="240" w:lineRule="auto"/>
+        <w:rPr>
+          <w:rFonts w:cs="Consolas"/>
+        </w:rPr>
+      </w:pPr>
+      <w:r>
+        <w:rPr>
+          <w:rFonts w:cs="Consolas"/>
+          <w:i/>
+        </w:rPr>
+        <w:t xml:space="preserve">String </w:t>
+      </w:r>
+      <w:proofErr w:type="spellStart"/>
+      <w:r>
+        <w:rPr>
+          <w:rFonts w:cs="Consolas"/>
+          <w:i/>
+        </w:rPr>
+        <w:t>getEingabe</w:t>
+      </w:r>
+      <w:proofErr w:type="spellEnd"/>
+      <w:r>
+        <w:rPr>
+          <w:rFonts w:cs="Consolas"/>
+          <w:i/>
+        </w:rPr>
+        <w:t>():</w:t>
+      </w:r>
+      <w:r>
+        <w:rPr>
+          <w:rFonts w:cs="Consolas"/>
+        </w:rPr>
+        <w:t xml:space="preserve"> Liest die nächste Eingabe und gibt diese wieder</w:t>
+      </w:r>
+    </w:p>
+    <w:p>
+      <w:pPr>
+        <w:autoSpaceDE w:val="0"/>
+        <w:autoSpaceDN w:val="0"/>
+        <w:adjustRightInd w:val="0"/>
+        <w:spacing w:after="0" w:line="240" w:lineRule="auto"/>
+        <w:rPr>
+          <w:rFonts w:cs="Consolas"/>
+          <w:i/>
+        </w:rPr>
+      </w:pPr>
+      <w:r>
+        <w:rPr>
+          <w:rFonts w:cs="Consolas"/>
+          <w:i/>
+        </w:rPr>
+        <w:tab/>
+      </w:r>
+    </w:p>
+    <w:p>
+      <w:pPr>
+        <w:autoSpaceDE w:val="0"/>
+        <w:autoSpaceDN w:val="0"/>
+        <w:adjustRightInd w:val="0"/>
+        <w:spacing w:after="0" w:line="240" w:lineRule="auto"/>
+        <w:rPr>
+          <w:rFonts w:cs="Consolas"/>
+        </w:rPr>
+      </w:pPr>
+      <w:r>
+        <w:rPr>
+          <w:rFonts w:cs="Consolas"/>
+          <w:bCs/>
+          <w:i/>
+        </w:rPr>
+        <w:t>void</w:t>
+      </w:r>
+      <w:r>
+        <w:rPr>
+          <w:rFonts w:cs="Consolas"/>
+          <w:i/>
+        </w:rPr>
+        <w:t xml:space="preserve"> </w:t>
+      </w:r>
+      <w:proofErr w:type="spellStart"/>
+      <w:r>
+        <w:rPr>
+          <w:rFonts w:cs="Consolas"/>
+          <w:i/>
+        </w:rPr>
+        <w:t>showStatusmeldung</w:t>
+      </w:r>
+      <w:proofErr w:type="spellEnd"/>
+      <w:r>
+        <w:rPr>
+          <w:rFonts w:cs="Consolas"/>
+          <w:i/>
+        </w:rPr>
+        <w:t xml:space="preserve">(String </w:t>
+      </w:r>
+      <w:proofErr w:type="spellStart"/>
+      <w:r>
+        <w:rPr>
+          <w:rFonts w:cs="Consolas"/>
+          <w:i/>
+        </w:rPr>
+        <w:t>meldung</w:t>
+      </w:r>
+      <w:proofErr w:type="spellEnd"/>
+      <w:r>
+        <w:rPr>
+          <w:rFonts w:cs="Consolas"/>
+          <w:i/>
+        </w:rPr>
+        <w:t>):</w:t>
+      </w:r>
+      <w:r>
+        <w:rPr>
+          <w:rFonts w:cs="Consolas"/>
+        </w:rPr>
+        <w:t xml:space="preserve"> Gibt die eingegebene aus dem Outputstream wieder</w:t>
+      </w:r>
+    </w:p>
+    <w:p>
+      <w:pPr>
+        <w:autoSpaceDE w:val="0"/>
+        <w:autoSpaceDN w:val="0"/>
+        <w:adjustRightInd w:val="0"/>
+        <w:spacing w:after="0" w:line="240" w:lineRule="auto"/>
+        <w:rPr>
+          <w:rFonts w:cs="Consolas"/>
+        </w:rPr>
+      </w:pPr>
+      <w:r>
+        <w:rPr>
+          <w:rFonts w:cs="Consolas"/>
+        </w:rPr>
+        <w:tab/>
+      </w:r>
+      <w:r>
+        <w:rPr>
+          <w:rFonts w:cs="Consolas"/>
+        </w:rPr>
+        <w:tab/>
+      </w:r>
+    </w:p>
+    <w:p>
+      <w:pPr>
+        <w:autoSpaceDE w:val="0"/>
+        <w:autoSpaceDN w:val="0"/>
+        <w:adjustRightInd w:val="0"/>
+        <w:spacing w:after="0" w:line="240" w:lineRule="auto"/>
+        <w:rPr>
+          <w:rFonts w:cs="Consolas"/>
+        </w:rPr>
+      </w:pPr>
+      <w:r>
+        <w:rPr>
+          <w:rFonts w:cs="Consolas"/>
+          <w:bCs/>
+          <w:i/>
+        </w:rPr>
+        <w:t>void</w:t>
+      </w:r>
+      <w:r>
+        <w:rPr>
+          <w:rFonts w:cs="Consolas"/>
+          <w:i/>
+        </w:rPr>
+        <w:t xml:space="preserve"> </w:t>
+      </w:r>
+      <w:proofErr w:type="spellStart"/>
+      <w:r>
+        <w:rPr>
+          <w:rFonts w:cs="Consolas"/>
+          <w:i/>
+        </w:rPr>
+        <w:t>showUsers</w:t>
+      </w:r>
+      <w:proofErr w:type="spellEnd"/>
+      <w:r>
+        <w:rPr>
+          <w:rFonts w:cs="Consolas"/>
+          <w:i/>
+        </w:rPr>
+        <w:t xml:space="preserve">(List&lt;String&gt; </w:t>
+      </w:r>
+      <w:proofErr w:type="spellStart"/>
+      <w:r>
+        <w:rPr>
+          <w:rFonts w:cs="Consolas"/>
+          <w:i/>
+        </w:rPr>
+        <w:t>users</w:t>
+      </w:r>
+      <w:proofErr w:type="spellEnd"/>
+      <w:r>
+        <w:rPr>
+          <w:rFonts w:cs="Consolas"/>
+        </w:rPr>
+        <w:t>): Zeigt die Liste der User an</w:t>
+      </w:r>
+    </w:p>
+    <w:p>
+      <w:pPr>
+        <w:autoSpaceDE w:val="0"/>
+        <w:autoSpaceDN w:val="0"/>
+        <w:adjustRightInd w:val="0"/>
+        <w:spacing w:after="0" w:line="240" w:lineRule="auto"/>
+        <w:rPr>
+          <w:rFonts w:cs="Consolas"/>
+        </w:rPr>
+      </w:pPr>
+      <w:r>
+        <w:rPr>
+          <w:rFonts w:cs="Consolas"/>
+        </w:rPr>
+        <w:tab/>
+      </w:r>
+    </w:p>
+    <w:p>
+      <w:bookmarkStart w:id="0" w:name="_GoBack"/>
+      <w:r>
+        <w:rPr>
+          <w:rFonts w:cs="Consolas"/>
+          <w:bCs/>
+          <w:i/>
+        </w:rPr>
+        <w:t>void</w:t>
+      </w:r>
+      <w:r>
+        <w:rPr>
+          <w:rFonts w:cs="Consolas"/>
+          <w:i/>
+        </w:rPr>
+        <w:t xml:space="preserve"> </w:t>
+      </w:r>
+      <w:proofErr w:type="spellStart"/>
+      <w:r>
+        <w:rPr>
+          <w:rFonts w:cs="Consolas"/>
+          <w:i/>
+        </w:rPr>
+        <w:t>showMessage</w:t>
+      </w:r>
+      <w:proofErr w:type="spellEnd"/>
+      <w:r>
+        <w:rPr>
+          <w:rFonts w:cs="Consolas"/>
+          <w:i/>
+        </w:rPr>
+        <w:t xml:space="preserve">(String username, String </w:t>
+      </w:r>
+      <w:proofErr w:type="spellStart"/>
+      <w:r>
+        <w:rPr>
+          <w:rFonts w:cs="Consolas"/>
+          <w:i/>
+        </w:rPr>
+        <w:t>message</w:t>
+      </w:r>
+      <w:proofErr w:type="spellEnd"/>
+      <w:r>
+        <w:rPr>
+          <w:rFonts w:cs="Consolas"/>
+          <w:i/>
+        </w:rPr>
+        <w:t>):</w:t>
+      </w:r>
+      <w:r>
+        <w:rPr>
+          <w:rFonts w:cs="Consolas"/>
+        </w:rPr>
+        <w:t xml:space="preserve"> </w:t>
+      </w:r>
+      <w:bookmarkEnd w:id="0"/>
+      <w:r>
+        <w:rPr>
+          <w:rFonts w:cs="Consolas"/>
+        </w:rPr>
+        <w:t>Gibt die eingeg</w:t>
+      </w:r>
+      <w:r>
+        <w:rPr>
+          <w:rFonts w:cs="Consolas"/>
+        </w:rPr>
+        <w:t>ebene Nachricht aus und gibt sie in der Form(Name: Nachricht aus)</w:t>
       </w:r>
     </w:p>
     <w:p/>
@@ -755,6 +1570,93 @@
     <w:name w:val="Normal"/>
     <w:qFormat/>
   </w:style>
+  <w:style w:type="paragraph" w:styleId="berschrift1">
+    <w:name w:val="heading 1"/>
+    <w:basedOn w:val="Standard"/>
+    <w:next w:val="Standard"/>
+    <w:link w:val="berschrift1Zchn"/>
+    <w:uiPriority w:val="9"/>
+    <w:qFormat/>
+    <w:rsid w:val="003C6F1A"/>
+    <w:pPr>
+      <w:keepNext/>
+      <w:keepLines/>
+      <w:spacing w:before="240" w:after="0"/>
+      <w:outlineLvl w:val="0"/>
+    </w:pPr>
+    <w:rPr>
+      <w:rFonts w:asciiTheme="majorHAnsi" w:eastAsiaTheme="majorEastAsia" w:hAnsiTheme="majorHAnsi" w:cstheme="majorBidi"/>
+      <w:color w:val="2E74B5" w:themeColor="accent1" w:themeShade="BF"/>
+      <w:sz w:val="32"/>
+      <w:szCs w:val="32"/>
+    </w:rPr>
+  </w:style>
+  <w:style w:type="paragraph" w:styleId="berschrift2">
+    <w:name w:val="heading 2"/>
+    <w:basedOn w:val="Standard"/>
+    <w:next w:val="Standard"/>
+    <w:link w:val="berschrift2Zchn"/>
+    <w:uiPriority w:val="9"/>
+    <w:unhideWhenUsed/>
+    <w:qFormat/>
+    <w:rsid w:val="003C6F1A"/>
+    <w:pPr>
+      <w:keepNext/>
+      <w:keepLines/>
+      <w:spacing w:before="40" w:after="0"/>
+      <w:outlineLvl w:val="1"/>
+    </w:pPr>
+    <w:rPr>
+      <w:rFonts w:asciiTheme="majorHAnsi" w:eastAsiaTheme="majorEastAsia" w:hAnsiTheme="majorHAnsi" w:cstheme="majorBidi"/>
+      <w:color w:val="2E74B5" w:themeColor="accent1" w:themeShade="BF"/>
+      <w:sz w:val="26"/>
+      <w:szCs w:val="26"/>
+    </w:rPr>
+  </w:style>
+  <w:style w:type="paragraph" w:styleId="berschrift3">
+    <w:name w:val="heading 3"/>
+    <w:basedOn w:val="Standard"/>
+    <w:next w:val="Standard"/>
+    <w:link w:val="berschrift3Zchn"/>
+    <w:uiPriority w:val="9"/>
+    <w:unhideWhenUsed/>
+    <w:qFormat/>
+    <w:rsid w:val="003C6F1A"/>
+    <w:pPr>
+      <w:keepNext/>
+      <w:keepLines/>
+      <w:spacing w:before="40" w:after="0"/>
+      <w:outlineLvl w:val="2"/>
+    </w:pPr>
+    <w:rPr>
+      <w:rFonts w:asciiTheme="majorHAnsi" w:eastAsiaTheme="majorEastAsia" w:hAnsiTheme="majorHAnsi" w:cstheme="majorBidi"/>
+      <w:color w:val="1F4D78" w:themeColor="accent1" w:themeShade="7F"/>
+      <w:sz w:val="24"/>
+      <w:szCs w:val="24"/>
+    </w:rPr>
+  </w:style>
+  <w:style w:type="paragraph" w:styleId="berschrift4">
+    <w:name w:val="heading 4"/>
+    <w:basedOn w:val="Standard"/>
+    <w:next w:val="Standard"/>
+    <w:link w:val="berschrift4Zchn"/>
+    <w:uiPriority w:val="9"/>
+    <w:unhideWhenUsed/>
+    <w:qFormat/>
+    <w:rsid w:val="003C6F1A"/>
+    <w:pPr>
+      <w:keepNext/>
+      <w:keepLines/>
+      <w:spacing w:before="40" w:after="0"/>
+      <w:outlineLvl w:val="3"/>
+    </w:pPr>
+    <w:rPr>
+      <w:rFonts w:asciiTheme="majorHAnsi" w:eastAsiaTheme="majorEastAsia" w:hAnsiTheme="majorHAnsi" w:cstheme="majorBidi"/>
+      <w:i/>
+      <w:iCs/>
+      <w:color w:val="2E74B5" w:themeColor="accent1" w:themeShade="BF"/>
+    </w:rPr>
+  </w:style>
   <w:style w:type="character" w:default="1" w:styleId="Absatz-Standardschriftart">
     <w:name w:val="Default Paragraph Font"/>
     <w:uiPriority w:val="1"/>
@@ -844,6 +1746,58 @@
         <w:insideV w:val="single" w:sz="4" w:space="0" w:color="auto"/>
       </w:tblBorders>
     </w:tblPr>
+  </w:style>
+  <w:style w:type="character" w:customStyle="1" w:styleId="berschrift1Zchn">
+    <w:name w:val="Überschrift 1 Zchn"/>
+    <w:basedOn w:val="Absatz-Standardschriftart"/>
+    <w:link w:val="berschrift1"/>
+    <w:uiPriority w:val="9"/>
+    <w:rsid w:val="003C6F1A"/>
+    <w:rPr>
+      <w:rFonts w:asciiTheme="majorHAnsi" w:eastAsiaTheme="majorEastAsia" w:hAnsiTheme="majorHAnsi" w:cstheme="majorBidi"/>
+      <w:color w:val="2E74B5" w:themeColor="accent1" w:themeShade="BF"/>
+      <w:sz w:val="32"/>
+      <w:szCs w:val="32"/>
+    </w:rPr>
+  </w:style>
+  <w:style w:type="character" w:customStyle="1" w:styleId="berschrift2Zchn">
+    <w:name w:val="Überschrift 2 Zchn"/>
+    <w:basedOn w:val="Absatz-Standardschriftart"/>
+    <w:link w:val="berschrift2"/>
+    <w:uiPriority w:val="9"/>
+    <w:rsid w:val="003C6F1A"/>
+    <w:rPr>
+      <w:rFonts w:asciiTheme="majorHAnsi" w:eastAsiaTheme="majorEastAsia" w:hAnsiTheme="majorHAnsi" w:cstheme="majorBidi"/>
+      <w:color w:val="2E74B5" w:themeColor="accent1" w:themeShade="BF"/>
+      <w:sz w:val="26"/>
+      <w:szCs w:val="26"/>
+    </w:rPr>
+  </w:style>
+  <w:style w:type="character" w:customStyle="1" w:styleId="berschrift3Zchn">
+    <w:name w:val="Überschrift 3 Zchn"/>
+    <w:basedOn w:val="Absatz-Standardschriftart"/>
+    <w:link w:val="berschrift3"/>
+    <w:uiPriority w:val="9"/>
+    <w:rsid w:val="003C6F1A"/>
+    <w:rPr>
+      <w:rFonts w:asciiTheme="majorHAnsi" w:eastAsiaTheme="majorEastAsia" w:hAnsiTheme="majorHAnsi" w:cstheme="majorBidi"/>
+      <w:color w:val="1F4D78" w:themeColor="accent1" w:themeShade="7F"/>
+      <w:sz w:val="24"/>
+      <w:szCs w:val="24"/>
+    </w:rPr>
+  </w:style>
+  <w:style w:type="character" w:customStyle="1" w:styleId="berschrift4Zchn">
+    <w:name w:val="Überschrift 4 Zchn"/>
+    <w:basedOn w:val="Absatz-Standardschriftart"/>
+    <w:link w:val="berschrift4"/>
+    <w:uiPriority w:val="9"/>
+    <w:rsid w:val="003C6F1A"/>
+    <w:rPr>
+      <w:rFonts w:asciiTheme="majorHAnsi" w:eastAsiaTheme="majorEastAsia" w:hAnsiTheme="majorHAnsi" w:cstheme="majorBidi"/>
+      <w:i/>
+      <w:iCs/>
+      <w:color w:val="2E74B5" w:themeColor="accent1" w:themeShade="BF"/>
+    </w:rPr>
   </w:style>
 </w:styles>
 </file>

</xml_diff>